<commit_message>
updated till day18 task
</commit_message>
<xml_diff>
--- a/Assignments/Day15/Day15.docx
+++ b/Assignments/Day15/Day15.docx
@@ -4,16 +4,13 @@
   <w:body>
     <w:p>
       <w:r>
-        <w:t xml:space="preserve">On 5-1-26 no </w:t>
+        <w:t>On 2-1-</w:t>
       </w:r>
       <w:r>
-        <w:t>assignment</w:t>
+        <w:t>2</w:t>
       </w:r>
       <w:r>
-        <w:t xml:space="preserve"> has been given</w:t>
-      </w:r>
-      <w:r>
-        <w:t>.</w:t>
+        <w:t>6 no assignments has been given.</w:t>
       </w:r>
       <w:bookmarkStart w:id="0" w:name="_GoBack"/>
       <w:bookmarkEnd w:id="0"/>

</xml_diff>